<commit_message>
Solution to Day 25 & Day 26 Questions
</commit_message>
<xml_diff>
--- a/Leetcode screenshots of solved questions.docx
+++ b/Leetcode screenshots of solved questions.docx
@@ -1210,6 +1210,9 @@
     <w:p/>
     <w:p>
       <w:r>
+        <w:rPr>
+          <w:noProof/>
+        </w:rPr>
         <w:lastRenderedPageBreak/>
         <w:drawing>
           <wp:inline distT="0" distB="0" distL="0" distR="0" wp14:anchorId="6DA65EBA" wp14:editId="0608BC91">
@@ -1252,9 +1255,289 @@
       <w:r>
         <w:t>Question 169 – Majority Element</w:t>
       </w:r>
+    </w:p>
+    <w:p/>
+    <w:p>
+      <w:r>
+        <w:drawing>
+          <wp:inline distT="0" distB="0" distL="0" distR="0" wp14:anchorId="4C5E9A78" wp14:editId="6EAE8F15">
+            <wp:extent cx="5943600" cy="1203325"/>
+            <wp:effectExtent l="0" t="0" r="0" b="0"/>
+            <wp:docPr id="26" name="Picture 26"/>
+            <wp:cNvGraphicFramePr>
+              <a:graphicFrameLocks xmlns:a="http://schemas.openxmlformats.org/drawingml/2006/main" noChangeAspect="1"/>
+            </wp:cNvGraphicFramePr>
+            <a:graphic xmlns:a="http://schemas.openxmlformats.org/drawingml/2006/main">
+              <a:graphicData uri="http://schemas.openxmlformats.org/drawingml/2006/picture">
+                <pic:pic xmlns:pic="http://schemas.openxmlformats.org/drawingml/2006/picture">
+                  <pic:nvPicPr>
+                    <pic:cNvPr id="1" name=""/>
+                    <pic:cNvPicPr/>
+                  </pic:nvPicPr>
+                  <pic:blipFill>
+                    <a:blip r:embed="rId30"/>
+                    <a:stretch>
+                      <a:fillRect/>
+                    </a:stretch>
+                  </pic:blipFill>
+                  <pic:spPr>
+                    <a:xfrm>
+                      <a:off x="0" y="0"/>
+                      <a:ext cx="5943600" cy="1203325"/>
+                    </a:xfrm>
+                    <a:prstGeom prst="rect">
+                      <a:avLst/>
+                    </a:prstGeom>
+                  </pic:spPr>
+                </pic:pic>
+              </a:graphicData>
+            </a:graphic>
+          </wp:inline>
+        </w:drawing>
+      </w:r>
+    </w:p>
+    <w:p>
+      <w:r>
+        <w:t>Question 283 – Move Zeroes</w:t>
+      </w:r>
+    </w:p>
+    <w:p/>
+    <w:p>
+      <w:r>
+        <w:drawing>
+          <wp:inline distT="0" distB="0" distL="0" distR="0" wp14:anchorId="6020D0C5" wp14:editId="58CF65E6">
+            <wp:extent cx="5943600" cy="1223010"/>
+            <wp:effectExtent l="0" t="0" r="0" b="0"/>
+            <wp:docPr id="28" name="Picture 28"/>
+            <wp:cNvGraphicFramePr>
+              <a:graphicFrameLocks xmlns:a="http://schemas.openxmlformats.org/drawingml/2006/main" noChangeAspect="1"/>
+            </wp:cNvGraphicFramePr>
+            <a:graphic xmlns:a="http://schemas.openxmlformats.org/drawingml/2006/main">
+              <a:graphicData uri="http://schemas.openxmlformats.org/drawingml/2006/picture">
+                <pic:pic xmlns:pic="http://schemas.openxmlformats.org/drawingml/2006/picture">
+                  <pic:nvPicPr>
+                    <pic:cNvPr id="1" name=""/>
+                    <pic:cNvPicPr/>
+                  </pic:nvPicPr>
+                  <pic:blipFill>
+                    <a:blip r:embed="rId31"/>
+                    <a:stretch>
+                      <a:fillRect/>
+                    </a:stretch>
+                  </pic:blipFill>
+                  <pic:spPr>
+                    <a:xfrm>
+                      <a:off x="0" y="0"/>
+                      <a:ext cx="5943600" cy="1223010"/>
+                    </a:xfrm>
+                    <a:prstGeom prst="rect">
+                      <a:avLst/>
+                    </a:prstGeom>
+                  </pic:spPr>
+                </pic:pic>
+              </a:graphicData>
+            </a:graphic>
+          </wp:inline>
+        </w:drawing>
+      </w:r>
+    </w:p>
+    <w:p>
+      <w:r>
+        <w:t>Question 100 – Same Tree</w:t>
+      </w:r>
+    </w:p>
+    <w:p/>
+    <w:p>
+      <w:r>
+        <w:drawing>
+          <wp:inline distT="0" distB="0" distL="0" distR="0" wp14:anchorId="0C26B6EC" wp14:editId="11504467">
+            <wp:extent cx="5943600" cy="1224280"/>
+            <wp:effectExtent l="0" t="0" r="0" b="0"/>
+            <wp:docPr id="29" name="Picture 29"/>
+            <wp:cNvGraphicFramePr>
+              <a:graphicFrameLocks xmlns:a="http://schemas.openxmlformats.org/drawingml/2006/main" noChangeAspect="1"/>
+            </wp:cNvGraphicFramePr>
+            <a:graphic xmlns:a="http://schemas.openxmlformats.org/drawingml/2006/main">
+              <a:graphicData uri="http://schemas.openxmlformats.org/drawingml/2006/picture">
+                <pic:pic xmlns:pic="http://schemas.openxmlformats.org/drawingml/2006/picture">
+                  <pic:nvPicPr>
+                    <pic:cNvPr id="1" name=""/>
+                    <pic:cNvPicPr/>
+                  </pic:nvPicPr>
+                  <pic:blipFill>
+                    <a:blip r:embed="rId32"/>
+                    <a:stretch>
+                      <a:fillRect/>
+                    </a:stretch>
+                  </pic:blipFill>
+                  <pic:spPr>
+                    <a:xfrm>
+                      <a:off x="0" y="0"/>
+                      <a:ext cx="5943600" cy="1224280"/>
+                    </a:xfrm>
+                    <a:prstGeom prst="rect">
+                      <a:avLst/>
+                    </a:prstGeom>
+                  </pic:spPr>
+                </pic:pic>
+              </a:graphicData>
+            </a:graphic>
+          </wp:inline>
+        </w:drawing>
+      </w:r>
+    </w:p>
+    <w:p>
+      <w:r>
+        <w:t>Question 101 – Symmetric Tree</w:t>
+      </w:r>
+    </w:p>
+    <w:p>
+      <w:r>
+        <w:lastRenderedPageBreak/>
+        <w:drawing>
+          <wp:inline distT="0" distB="0" distL="0" distR="0" wp14:anchorId="572E4D16" wp14:editId="1D482E5F">
+            <wp:extent cx="5943600" cy="1177925"/>
+            <wp:effectExtent l="0" t="0" r="0" b="3175"/>
+            <wp:docPr id="30" name="Picture 30"/>
+            <wp:cNvGraphicFramePr>
+              <a:graphicFrameLocks xmlns:a="http://schemas.openxmlformats.org/drawingml/2006/main" noChangeAspect="1"/>
+            </wp:cNvGraphicFramePr>
+            <a:graphic xmlns:a="http://schemas.openxmlformats.org/drawingml/2006/main">
+              <a:graphicData uri="http://schemas.openxmlformats.org/drawingml/2006/picture">
+                <pic:pic xmlns:pic="http://schemas.openxmlformats.org/drawingml/2006/picture">
+                  <pic:nvPicPr>
+                    <pic:cNvPr id="1" name=""/>
+                    <pic:cNvPicPr/>
+                  </pic:nvPicPr>
+                  <pic:blipFill>
+                    <a:blip r:embed="rId33"/>
+                    <a:stretch>
+                      <a:fillRect/>
+                    </a:stretch>
+                  </pic:blipFill>
+                  <pic:spPr>
+                    <a:xfrm>
+                      <a:off x="0" y="0"/>
+                      <a:ext cx="5943600" cy="1177925"/>
+                    </a:xfrm>
+                    <a:prstGeom prst="rect">
+                      <a:avLst/>
+                    </a:prstGeom>
+                  </pic:spPr>
+                </pic:pic>
+              </a:graphicData>
+            </a:graphic>
+          </wp:inline>
+        </w:drawing>
+      </w:r>
+    </w:p>
+    <w:p>
+      <w:r>
+        <w:t>Question 1</w:t>
+      </w:r>
+      <w:r>
+        <w:t>0</w:t>
+      </w:r>
+      <w:r>
+        <w:t>4</w:t>
+      </w:r>
+      <w:r>
+        <w:t xml:space="preserve"> – Maximum Depth of Binary Tree</w:t>
+      </w:r>
+    </w:p>
+    <w:p/>
+    <w:p>
+      <w:r>
+        <w:drawing>
+          <wp:inline distT="0" distB="0" distL="0" distR="0" wp14:anchorId="4452904F" wp14:editId="4D79A5B2">
+            <wp:extent cx="5943600" cy="1228090"/>
+            <wp:effectExtent l="0" t="0" r="0" b="0"/>
+            <wp:docPr id="31" name="Picture 31"/>
+            <wp:cNvGraphicFramePr>
+              <a:graphicFrameLocks xmlns:a="http://schemas.openxmlformats.org/drawingml/2006/main" noChangeAspect="1"/>
+            </wp:cNvGraphicFramePr>
+            <a:graphic xmlns:a="http://schemas.openxmlformats.org/drawingml/2006/main">
+              <a:graphicData uri="http://schemas.openxmlformats.org/drawingml/2006/picture">
+                <pic:pic xmlns:pic="http://schemas.openxmlformats.org/drawingml/2006/picture">
+                  <pic:nvPicPr>
+                    <pic:cNvPr id="1" name=""/>
+                    <pic:cNvPicPr/>
+                  </pic:nvPicPr>
+                  <pic:blipFill>
+                    <a:blip r:embed="rId34"/>
+                    <a:stretch>
+                      <a:fillRect/>
+                    </a:stretch>
+                  </pic:blipFill>
+                  <pic:spPr>
+                    <a:xfrm>
+                      <a:off x="0" y="0"/>
+                      <a:ext cx="5943600" cy="1228090"/>
+                    </a:xfrm>
+                    <a:prstGeom prst="rect">
+                      <a:avLst/>
+                    </a:prstGeom>
+                  </pic:spPr>
+                </pic:pic>
+              </a:graphicData>
+            </a:graphic>
+          </wp:inline>
+        </w:drawing>
+      </w:r>
+    </w:p>
+    <w:p>
+      <w:r>
+        <w:t>Question 111 – Minimum Depth of Binary Tree</w:t>
+      </w:r>
+    </w:p>
+    <w:p/>
+    <w:p>
+      <w:r>
+        <w:drawing>
+          <wp:inline distT="0" distB="0" distL="0" distR="0" wp14:anchorId="5027D356" wp14:editId="088C90EA">
+            <wp:extent cx="5943600" cy="1280160"/>
+            <wp:effectExtent l="0" t="0" r="0" b="0"/>
+            <wp:docPr id="32" name="Picture 32"/>
+            <wp:cNvGraphicFramePr>
+              <a:graphicFrameLocks xmlns:a="http://schemas.openxmlformats.org/drawingml/2006/main" noChangeAspect="1"/>
+            </wp:cNvGraphicFramePr>
+            <a:graphic xmlns:a="http://schemas.openxmlformats.org/drawingml/2006/main">
+              <a:graphicData uri="http://schemas.openxmlformats.org/drawingml/2006/picture">
+                <pic:pic xmlns:pic="http://schemas.openxmlformats.org/drawingml/2006/picture">
+                  <pic:nvPicPr>
+                    <pic:cNvPr id="1" name=""/>
+                    <pic:cNvPicPr/>
+                  </pic:nvPicPr>
+                  <pic:blipFill>
+                    <a:blip r:embed="rId35"/>
+                    <a:stretch>
+                      <a:fillRect/>
+                    </a:stretch>
+                  </pic:blipFill>
+                  <pic:spPr>
+                    <a:xfrm>
+                      <a:off x="0" y="0"/>
+                      <a:ext cx="5943600" cy="1280160"/>
+                    </a:xfrm>
+                    <a:prstGeom prst="rect">
+                      <a:avLst/>
+                    </a:prstGeom>
+                  </pic:spPr>
+                </pic:pic>
+              </a:graphicData>
+            </a:graphic>
+          </wp:inline>
+        </w:drawing>
+      </w:r>
+    </w:p>
+    <w:p>
+      <w:r>
+        <w:t>Question 110 – Balanced Binary Tree</w:t>
+      </w:r>
       <w:bookmarkStart w:id="0" w:name="_GoBack"/>
       <w:bookmarkEnd w:id="0"/>
     </w:p>
+    <w:p/>
     <w:sectPr>
       <w:pgSz w:w="12240" w:h="15840"/>
       <w:pgMar w:top="1440" w:right="1440" w:bottom="1440" w:left="1440" w:header="720" w:footer="720" w:gutter="0"/>

</xml_diff>

<commit_message>
Day 27 & Day 28
</commit_message>
<xml_diff>
--- a/Leetcode screenshots of solved questions.docx
+++ b/Leetcode screenshots of solved questions.docx
@@ -1259,6 +1259,9 @@
     <w:p/>
     <w:p>
       <w:r>
+        <w:rPr>
+          <w:noProof/>
+        </w:rPr>
         <w:drawing>
           <wp:inline distT="0" distB="0" distL="0" distR="0" wp14:anchorId="4C5E9A78" wp14:editId="6EAE8F15">
             <wp:extent cx="5943600" cy="1203325"/>
@@ -1304,6 +1307,9 @@
     <w:p/>
     <w:p>
       <w:r>
+        <w:rPr>
+          <w:noProof/>
+        </w:rPr>
         <w:drawing>
           <wp:inline distT="0" distB="0" distL="0" distR="0" wp14:anchorId="6020D0C5" wp14:editId="58CF65E6">
             <wp:extent cx="5943600" cy="1223010"/>
@@ -1349,6 +1355,9 @@
     <w:p/>
     <w:p>
       <w:r>
+        <w:rPr>
+          <w:noProof/>
+        </w:rPr>
         <w:drawing>
           <wp:inline distT="0" distB="0" distL="0" distR="0" wp14:anchorId="0C26B6EC" wp14:editId="11504467">
             <wp:extent cx="5943600" cy="1224280"/>
@@ -1393,6 +1402,9 @@
     </w:p>
     <w:p>
       <w:r>
+        <w:rPr>
+          <w:noProof/>
+        </w:rPr>
         <w:lastRenderedPageBreak/>
         <w:drawing>
           <wp:inline distT="0" distB="0" distL="0" distR="0" wp14:anchorId="572E4D16" wp14:editId="1D482E5F">
@@ -1448,6 +1460,9 @@
     <w:p/>
     <w:p>
       <w:r>
+        <w:rPr>
+          <w:noProof/>
+        </w:rPr>
         <w:drawing>
           <wp:inline distT="0" distB="0" distL="0" distR="0" wp14:anchorId="4452904F" wp14:editId="4D79A5B2">
             <wp:extent cx="5943600" cy="1228090"/>
@@ -1493,6 +1508,9 @@
     <w:p/>
     <w:p>
       <w:r>
+        <w:rPr>
+          <w:noProof/>
+        </w:rPr>
         <w:drawing>
           <wp:inline distT="0" distB="0" distL="0" distR="0" wp14:anchorId="5027D356" wp14:editId="088C90EA">
             <wp:extent cx="5943600" cy="1280160"/>
@@ -1534,10 +1552,155 @@
       <w:r>
         <w:t>Question 110 – Balanced Binary Tree</w:t>
       </w:r>
+    </w:p>
+    <w:p/>
+    <w:p>
+      <w:r>
+        <w:rPr>
+          <w:noProof/>
+        </w:rPr>
+        <w:drawing>
+          <wp:inline distT="0" distB="0" distL="0" distR="0" wp14:anchorId="06415A89" wp14:editId="2130F5B5">
+            <wp:extent cx="5943600" cy="1111250"/>
+            <wp:effectExtent l="0" t="0" r="0" b="0"/>
+            <wp:docPr id="33" name="Picture 33"/>
+            <wp:cNvGraphicFramePr>
+              <a:graphicFrameLocks xmlns:a="http://schemas.openxmlformats.org/drawingml/2006/main" noChangeAspect="1"/>
+            </wp:cNvGraphicFramePr>
+            <a:graphic xmlns:a="http://schemas.openxmlformats.org/drawingml/2006/main">
+              <a:graphicData uri="http://schemas.openxmlformats.org/drawingml/2006/picture">
+                <pic:pic xmlns:pic="http://schemas.openxmlformats.org/drawingml/2006/picture">
+                  <pic:nvPicPr>
+                    <pic:cNvPr id="1" name=""/>
+                    <pic:cNvPicPr/>
+                  </pic:nvPicPr>
+                  <pic:blipFill>
+                    <a:blip r:embed="rId36"/>
+                    <a:stretch>
+                      <a:fillRect/>
+                    </a:stretch>
+                  </pic:blipFill>
+                  <pic:spPr>
+                    <a:xfrm>
+                      <a:off x="0" y="0"/>
+                      <a:ext cx="5943600" cy="1111250"/>
+                    </a:xfrm>
+                    <a:prstGeom prst="rect">
+                      <a:avLst/>
+                    </a:prstGeom>
+                  </pic:spPr>
+                </pic:pic>
+              </a:graphicData>
+            </a:graphic>
+          </wp:inline>
+        </w:drawing>
+      </w:r>
+    </w:p>
+    <w:p>
+      <w:r>
+        <w:t>Question 1200 – Minimum Absolute Difference</w:t>
+      </w:r>
+    </w:p>
+    <w:p>
+      <w:r>
+        <w:lastRenderedPageBreak/>
+        <w:drawing>
+          <wp:inline distT="0" distB="0" distL="0" distR="0" wp14:anchorId="5F57E813" wp14:editId="50407ECF">
+            <wp:extent cx="5943600" cy="1181100"/>
+            <wp:effectExtent l="0" t="0" r="0" b="0"/>
+            <wp:docPr id="34" name="Picture 34"/>
+            <wp:cNvGraphicFramePr>
+              <a:graphicFrameLocks xmlns:a="http://schemas.openxmlformats.org/drawingml/2006/main" noChangeAspect="1"/>
+            </wp:cNvGraphicFramePr>
+            <a:graphic xmlns:a="http://schemas.openxmlformats.org/drawingml/2006/main">
+              <a:graphicData uri="http://schemas.openxmlformats.org/drawingml/2006/picture">
+                <pic:pic xmlns:pic="http://schemas.openxmlformats.org/drawingml/2006/picture">
+                  <pic:nvPicPr>
+                    <pic:cNvPr id="1" name=""/>
+                    <pic:cNvPicPr/>
+                  </pic:nvPicPr>
+                  <pic:blipFill>
+                    <a:blip r:embed="rId37"/>
+                    <a:stretch>
+                      <a:fillRect/>
+                    </a:stretch>
+                  </pic:blipFill>
+                  <pic:spPr>
+                    <a:xfrm>
+                      <a:off x="0" y="0"/>
+                      <a:ext cx="5943600" cy="1181100"/>
+                    </a:xfrm>
+                    <a:prstGeom prst="rect">
+                      <a:avLst/>
+                    </a:prstGeom>
+                  </pic:spPr>
+                </pic:pic>
+              </a:graphicData>
+            </a:graphic>
+          </wp:inline>
+        </w:drawing>
+      </w:r>
+    </w:p>
+    <w:p>
+      <w:r>
+        <w:t xml:space="preserve">Question 1431 – Kids </w:t>
+      </w:r>
+      <w:proofErr w:type="gramStart"/>
+      <w:r>
+        <w:t>With</w:t>
+      </w:r>
+      <w:proofErr w:type="gramEnd"/>
+      <w:r>
+        <w:t xml:space="preserve"> the Greatest Number of Candies</w:t>
+      </w:r>
+    </w:p>
+    <w:p/>
+    <w:p>
+      <w:r>
+        <w:drawing>
+          <wp:inline distT="0" distB="0" distL="0" distR="0" wp14:anchorId="4F52C255" wp14:editId="5DD4FBD2">
+            <wp:extent cx="5943600" cy="1215390"/>
+            <wp:effectExtent l="0" t="0" r="0" b="3810"/>
+            <wp:docPr id="35" name="Picture 35"/>
+            <wp:cNvGraphicFramePr>
+              <a:graphicFrameLocks xmlns:a="http://schemas.openxmlformats.org/drawingml/2006/main" noChangeAspect="1"/>
+            </wp:cNvGraphicFramePr>
+            <a:graphic xmlns:a="http://schemas.openxmlformats.org/drawingml/2006/main">
+              <a:graphicData uri="http://schemas.openxmlformats.org/drawingml/2006/picture">
+                <pic:pic xmlns:pic="http://schemas.openxmlformats.org/drawingml/2006/picture">
+                  <pic:nvPicPr>
+                    <pic:cNvPr id="1" name=""/>
+                    <pic:cNvPicPr/>
+                  </pic:nvPicPr>
+                  <pic:blipFill>
+                    <a:blip r:embed="rId38"/>
+                    <a:stretch>
+                      <a:fillRect/>
+                    </a:stretch>
+                  </pic:blipFill>
+                  <pic:spPr>
+                    <a:xfrm>
+                      <a:off x="0" y="0"/>
+                      <a:ext cx="5943600" cy="1215390"/>
+                    </a:xfrm>
+                    <a:prstGeom prst="rect">
+                      <a:avLst/>
+                    </a:prstGeom>
+                  </pic:spPr>
+                </pic:pic>
+              </a:graphicData>
+            </a:graphic>
+          </wp:inline>
+        </w:drawing>
+      </w:r>
+    </w:p>
+    <w:p>
+      <w:r>
+        <w:t>Question 217 – Contains Duplicate</w:t>
+      </w:r>
       <w:bookmarkStart w:id="0" w:name="_GoBack"/>
       <w:bookmarkEnd w:id="0"/>
     </w:p>
-    <w:p/>
     <w:sectPr>
       <w:pgSz w:w="12240" w:h="15840"/>
       <w:pgMar w:top="1440" w:right="1440" w:bottom="1440" w:left="1440" w:header="720" w:footer="720" w:gutter="0"/>

</xml_diff>